<commit_message>
tra loi cau hoi part 5
</commit_message>
<xml_diff>
--- a/cautraloi part4.docx
+++ b/cautraloi part4.docx
@@ -1330,24 +1330,34 @@
       </w:pPr>
       <w:r>
         <w:rPr/>
-        <w:t>- Example of using factory class (ProductFactory) to load a specific product from SKU</w:t>
-      </w:r>
-    </w:p>
-    <w:p>
-      <w:pPr>
-        <w:pStyle w:val="Normal"/>
-        <w:rPr>
-          <w:rFonts w:ascii="Calibri" w:hAnsi="Calibri"/>
-        </w:rPr>
-      </w:pPr>
-      <w:bookmarkStart w:id="1" w:name="_GoBack"/>
+        <w:t xml:space="preserve">- </w:t>
+      </w:r>
+      <w:bookmarkStart w:id="1" w:name="__DdeLink__244_1750901980"/>
+      <w:r>
+        <w:rPr/>
+        <w:t>Example</w:t>
+      </w:r>
       <w:bookmarkEnd w:id="1"/>
       <w:r>
         <w:rPr/>
+        <w:t xml:space="preserve"> of using factory class (ProductFactory) to load a specific product from SKU</w:t>
+      </w:r>
+    </w:p>
+    <w:p>
+      <w:pPr>
+        <w:pStyle w:val="Normal"/>
+        <w:rPr>
+          <w:rFonts w:ascii="Calibri" w:hAnsi="Calibri"/>
+        </w:rPr>
+      </w:pPr>
+      <w:bookmarkStart w:id="2" w:name="_GoBack"/>
+      <w:bookmarkEnd w:id="2"/>
+      <w:r>
+        <w:rPr/>
         <w:t xml:space="preserve">- </w:t>
       </w:r>
-      <w:bookmarkStart w:id="2" w:name="__DdeLink__61_1917906557"/>
-      <w:bookmarkEnd w:id="2"/>
+      <w:bookmarkStart w:id="3" w:name="__DdeLink__61_1917906557"/>
+      <w:bookmarkEnd w:id="3"/>
       <w:r>
         <w:rPr/>
         <w:t>Example of using object manager directly to load a specific product from SKU</w:t>
@@ -1813,7 +1823,7 @@
         </w:rPr>
         <w:t xml:space="preserve">7. </w:t>
       </w:r>
-      <w:bookmarkStart w:id="3" w:name="__DdeLink__37_2031979288"/>
+      <w:bookmarkStart w:id="4" w:name="__DdeLink__37_2031979288"/>
       <w:r>
         <w:rPr>
           <w:b/>
@@ -1821,7 +1831,7 @@
         </w:rPr>
         <w:t>Observer and plugin comparison</w:t>
       </w:r>
-      <w:bookmarkEnd w:id="3"/>
+      <w:bookmarkEnd w:id="4"/>
       <w:r>
         <w:rPr>
           <w:b/>
@@ -3198,6 +3208,69 @@
       <w:rFonts w:cs="Times New Roman"/>
     </w:rPr>
   </w:style>
+  <w:style w:type="character" w:styleId="ListLabel46">
+    <w:name w:val="ListLabel 46"/>
+    <w:qFormat/>
+    <w:rPr>
+      <w:rFonts w:ascii="Calibri" w:hAnsi="Calibri" w:cs="Times New Roman"/>
+    </w:rPr>
+  </w:style>
+  <w:style w:type="character" w:styleId="ListLabel47">
+    <w:name w:val="ListLabel 47"/>
+    <w:qFormat/>
+    <w:rPr>
+      <w:rFonts w:cs="Times New Roman"/>
+    </w:rPr>
+  </w:style>
+  <w:style w:type="character" w:styleId="ListLabel48">
+    <w:name w:val="ListLabel 48"/>
+    <w:qFormat/>
+    <w:rPr>
+      <w:rFonts w:cs="Times New Roman"/>
+    </w:rPr>
+  </w:style>
+  <w:style w:type="character" w:styleId="ListLabel49">
+    <w:name w:val="ListLabel 49"/>
+    <w:qFormat/>
+    <w:rPr>
+      <w:rFonts w:cs="Times New Roman"/>
+    </w:rPr>
+  </w:style>
+  <w:style w:type="character" w:styleId="ListLabel50">
+    <w:name w:val="ListLabel 50"/>
+    <w:qFormat/>
+    <w:rPr>
+      <w:rFonts w:cs="Times New Roman"/>
+    </w:rPr>
+  </w:style>
+  <w:style w:type="character" w:styleId="ListLabel51">
+    <w:name w:val="ListLabel 51"/>
+    <w:qFormat/>
+    <w:rPr>
+      <w:rFonts w:cs="Times New Roman"/>
+    </w:rPr>
+  </w:style>
+  <w:style w:type="character" w:styleId="ListLabel52">
+    <w:name w:val="ListLabel 52"/>
+    <w:qFormat/>
+    <w:rPr>
+      <w:rFonts w:cs="Times New Roman"/>
+    </w:rPr>
+  </w:style>
+  <w:style w:type="character" w:styleId="ListLabel53">
+    <w:name w:val="ListLabel 53"/>
+    <w:qFormat/>
+    <w:rPr>
+      <w:rFonts w:cs="Times New Roman"/>
+    </w:rPr>
+  </w:style>
+  <w:style w:type="character" w:styleId="ListLabel54">
+    <w:name w:val="ListLabel 54"/>
+    <w:qFormat/>
+    <w:rPr>
+      <w:rFonts w:cs="Times New Roman"/>
+    </w:rPr>
+  </w:style>
   <w:style w:type="paragraph" w:styleId="Heading">
     <w:name w:val="Heading"/>
     <w:basedOn w:val="Normal"/>

</xml_diff>